<commit_message>
started preparing the report
</commit_message>
<xml_diff>
--- a/B21047209_SATISH_PILLA_MACHINE_LEARNING_REPORT.docx
+++ b/B21047209_SATISH_PILLA_MACHINE_LEARNING_REPORT.docx
@@ -4178,7 +4178,6 @@
                 <w:szCs w:val="24"/>
               </w:rPr>
             </w:pPr>
-            <w:proofErr w:type="spellStart"/>
             <w:r>
               <w:rPr>
                 <w:rFonts w:cs="Times New Roman"/>
@@ -4188,7 +4187,6 @@
               </w:rPr>
               <w:t>cell_type_idx</w:t>
             </w:r>
-            <w:proofErr w:type="spellEnd"/>
           </w:p>
         </w:tc>
       </w:tr>
@@ -4926,23 +4924,7 @@
           <w:rFonts w:eastAsia="Times New Roman" w:cs="Times New Roman"/>
           <w:szCs w:val="24"/>
         </w:rPr>
-        <w:t>Melanoma [</w:t>
-      </w:r>
-      <w:proofErr w:type="spellStart"/>
-      <w:r>
-        <w:rPr>
-          <w:rFonts w:eastAsia="Times New Roman" w:cs="Times New Roman"/>
-          <w:szCs w:val="24"/>
-        </w:rPr>
-        <w:t>mel</w:t>
-      </w:r>
-      <w:proofErr w:type="spellEnd"/>
-      <w:r>
-        <w:rPr>
-          <w:rFonts w:eastAsia="Times New Roman" w:cs="Times New Roman"/>
-          <w:szCs w:val="24"/>
-        </w:rPr>
-        <w:t xml:space="preserve">] is a malignant </w:t>
+        <w:t xml:space="preserve">Melanoma [mel] is a malignant </w:t>
       </w:r>
       <w:r>
         <w:rPr>
@@ -4978,23 +4960,7 @@
           <w:rFonts w:eastAsia="Times New Roman" w:cs="Times New Roman"/>
           <w:szCs w:val="24"/>
         </w:rPr>
-        <w:t>Benign Keratosis-like Lesions [</w:t>
-      </w:r>
-      <w:proofErr w:type="spellStart"/>
-      <w:r>
-        <w:rPr>
-          <w:rFonts w:eastAsia="Times New Roman" w:cs="Times New Roman"/>
-          <w:szCs w:val="24"/>
-        </w:rPr>
-        <w:t>bkl</w:t>
-      </w:r>
-      <w:proofErr w:type="spellEnd"/>
-      <w:r>
-        <w:rPr>
-          <w:rFonts w:eastAsia="Times New Roman" w:cs="Times New Roman"/>
-          <w:szCs w:val="24"/>
-        </w:rPr>
-        <w:t>]: A flat variety of seborrheic keratosis and lichen-planus-like keratoses (LPLK), which is a seborrheic keratosis or solar lentigo with inflammation and regression. [1099 photos]</w:t>
+        <w:t>Benign Keratosis-like Lesions [bkl]: A flat variety of seborrheic keratosis and lichen-planus-like keratoses (LPLK), which is a seborrheic keratosis or solar lentigo with inflammation and regression. [1099 photos]</w:t>
       </w:r>
     </w:p>
     <w:p>
@@ -5040,23 +5006,7 @@
           <w:rFonts w:eastAsia="Times New Roman" w:cs="Times New Roman"/>
           <w:szCs w:val="24"/>
         </w:rPr>
-        <w:t>Actinic Keratoses [</w:t>
-      </w:r>
-      <w:proofErr w:type="spellStart"/>
-      <w:r>
-        <w:rPr>
-          <w:rFonts w:eastAsia="Times New Roman" w:cs="Times New Roman"/>
-          <w:szCs w:val="24"/>
-        </w:rPr>
-        <w:t>akiec</w:t>
-      </w:r>
-      <w:proofErr w:type="spellEnd"/>
-      <w:r>
-        <w:rPr>
-          <w:rFonts w:eastAsia="Times New Roman" w:cs="Times New Roman"/>
-          <w:szCs w:val="24"/>
-        </w:rPr>
-        <w:t>]: A type of squamous cell carcinoma that is non-invasive and can be treated locally without surgery. [327 photos]</w:t>
+        <w:t>Actinic Keratoses [akiec]: A type of squamous cell carcinoma that is non-invasive and can be treated locally without surgery. [327 photos]</w:t>
       </w:r>
     </w:p>
     <w:p>
@@ -5080,23 +5030,7 @@
           <w:rFonts w:eastAsia="Times New Roman" w:cs="Times New Roman"/>
           <w:szCs w:val="24"/>
         </w:rPr>
-        <w:t>Vascular Lesions [</w:t>
-      </w:r>
-      <w:proofErr w:type="spellStart"/>
-      <w:r>
-        <w:rPr>
-          <w:rFonts w:eastAsia="Times New Roman" w:cs="Times New Roman"/>
-          <w:szCs w:val="24"/>
-        </w:rPr>
-        <w:t>vasc</w:t>
-      </w:r>
-      <w:proofErr w:type="spellEnd"/>
-      <w:r>
-        <w:rPr>
-          <w:rFonts w:eastAsia="Times New Roman" w:cs="Times New Roman"/>
-          <w:szCs w:val="24"/>
-        </w:rPr>
-        <w:t>]: These can be benign or malignant and vary from cherry angiomas to angiokeratomas and pyogenic granulomas. [142 photos]</w:t>
+        <w:t>Vascular Lesions [vasc]: These can be benign or malignant and vary from cherry angiomas to angiokeratomas and pyogenic granulomas. [142 photos]</w:t>
       </w:r>
     </w:p>
     <w:p>
@@ -5894,47 +5828,7 @@
         </w:rPr>
       </w:pPr>
       <w:r>
-        <w:t xml:space="preserve">A CNN is created by stacking these layers one after the other. A CNN is made by stacking layers one by one. Due to the availability of massive amounts of labelled data and computational power, CNNs have advanced at a fast pace since 2012. Various designs, including as </w:t>
-      </w:r>
-      <w:proofErr w:type="spellStart"/>
-      <w:r>
-        <w:t>AlexNet</w:t>
-      </w:r>
-      <w:proofErr w:type="spellEnd"/>
-      <w:r>
-        <w:t xml:space="preserve">, </w:t>
-      </w:r>
-      <w:proofErr w:type="spellStart"/>
-      <w:r>
-        <w:t>ZFNet</w:t>
-      </w:r>
-      <w:proofErr w:type="spellEnd"/>
-      <w:r>
-        <w:t xml:space="preserve">, </w:t>
-      </w:r>
-      <w:proofErr w:type="spellStart"/>
-      <w:r>
-        <w:t>VGGNet</w:t>
-      </w:r>
-      <w:proofErr w:type="spellEnd"/>
-      <w:r>
-        <w:t xml:space="preserve">, </w:t>
-      </w:r>
-      <w:proofErr w:type="spellStart"/>
-      <w:r>
-        <w:t>GoogLeNet</w:t>
-      </w:r>
-      <w:proofErr w:type="spellEnd"/>
-      <w:r>
-        <w:t xml:space="preserve">, and </w:t>
-      </w:r>
-      <w:proofErr w:type="spellStart"/>
-      <w:r>
-        <w:t>ResNet</w:t>
-      </w:r>
-      <w:proofErr w:type="spellEnd"/>
-      <w:r>
-        <w:t>, have established computer vision benchmarks.</w:t>
+        <w:t>A CNN is created by stacking these layers one after the other. A CNN is made by stacking layers one by one. Due to the availability of massive amounts of labelled data and computational power, CNNs have advanced at a fast pace since 2012. Various designs, including as AlexNet, ZFNet, VGGNet, GoogLeNet, and ResNet, have established computer vision benchmarks.</w:t>
       </w:r>
     </w:p>
     <w:p>
@@ -6231,39 +6125,7 @@
           <w:rFonts w:cs="Times New Roman"/>
           <w:szCs w:val="24"/>
         </w:rPr>
-        <w:t xml:space="preserve"> The final layer of FC estimates probability for each class. </w:t>
-      </w:r>
-      <w:proofErr w:type="spellStart"/>
-      <w:r>
-        <w:rPr>
-          <w:rFonts w:cs="Times New Roman"/>
-          <w:szCs w:val="24"/>
-        </w:rPr>
-        <w:t>Softmax</w:t>
-      </w:r>
-      <w:proofErr w:type="spellEnd"/>
-      <w:r>
-        <w:rPr>
-          <w:rFonts w:cs="Times New Roman"/>
-          <w:szCs w:val="24"/>
-        </w:rPr>
-        <w:t xml:space="preserve"> is a common multiclass categorization system. </w:t>
-      </w:r>
-      <w:proofErr w:type="spellStart"/>
-      <w:r>
-        <w:rPr>
-          <w:rFonts w:cs="Times New Roman"/>
-          <w:szCs w:val="24"/>
-        </w:rPr>
-        <w:t>Softmax</w:t>
-      </w:r>
-      <w:proofErr w:type="spellEnd"/>
-      <w:r>
-        <w:rPr>
-          <w:rFonts w:cs="Times New Roman"/>
-          <w:szCs w:val="24"/>
-        </w:rPr>
-        <w:t xml:space="preserve"> teaches the last layer to properly predict each image with the highest level of confidence.</w:t>
+        <w:t xml:space="preserve"> The final layer of FC estimates probability for each class. Softmax is a common multiclass categorization system. Softmax teaches the last layer to properly predict each image with the highest level of confidence.</w:t>
       </w:r>
     </w:p>
     <w:p>
@@ -6332,31 +6194,7 @@
         <w:t>network (</w:t>
       </w:r>
       <w:r>
-        <w:t>CNN) architecture that won the 2014 ILSVR(</w:t>
-      </w:r>
-      <w:proofErr w:type="spellStart"/>
-      <w:r>
-        <w:t>Imagenet</w:t>
-      </w:r>
-      <w:proofErr w:type="spellEnd"/>
-      <w:r>
-        <w:t xml:space="preserve">) competition. It is regarded as one of the best vision model architectures ever created. The most distinctive feature of VGG16 is that, rather than having a huge number of hyper-parameters, they focused on having 3x3 filter convolution layers with a stride 1 and always used the same padding and </w:t>
-      </w:r>
-      <w:proofErr w:type="spellStart"/>
-      <w:r>
-        <w:t>maxpool</w:t>
-      </w:r>
-      <w:proofErr w:type="spellEnd"/>
-      <w:r>
-        <w:t xml:space="preserve"> layer of 2x2 filter stride 2. Throughout the architecture, the convolution and max pool layers are arranged in the same way. It has two FC (completely connected layers) in the end, followed by a </w:t>
-      </w:r>
-      <w:proofErr w:type="spellStart"/>
-      <w:r>
-        <w:t>softmax</w:t>
-      </w:r>
-      <w:proofErr w:type="spellEnd"/>
-      <w:r>
-        <w:t xml:space="preserve"> for output. The 16 in VGG16 alludes to the fact that it contains 16 layers with different weights</w:t>
+        <w:t>CNN) architecture that won the 2014 ILSVR(Imagenet) competition. It is regarded as one of the best vision model architectures ever created. The most distinctive feature of VGG16 is that, rather than having a huge number of hyper-parameters, they focused on having 3x3 filter convolution layers with a stride 1 and always used the same padding and maxpool layer of 2x2 filter stride 2. Throughout the architecture, the convolution and max pool layers are arranged in the same way. It has two FC (completely connected layers) in the end, followed by a softmax for output. The 16 in VGG16 alludes to the fact that it contains 16 layers with different weights</w:t>
       </w:r>
       <w:r>
         <w:t xml:space="preserve"> </w:t>
@@ -6521,15 +6359,7 @@
       </w:r>
       <w:r>
         <w:lastRenderedPageBreak/>
-        <w:t xml:space="preserve">the CNN is a function extractor, while the final layer is a </w:t>
-      </w:r>
-      <w:proofErr w:type="spellStart"/>
-      <w:r>
-        <w:t>softmax</w:t>
-      </w:r>
-      <w:proofErr w:type="spellEnd"/>
-      <w:r>
-        <w:t xml:space="preserve"> classifier that sorts the images into one of the specified categories.</w:t>
+        <w:t>the CNN is a function extractor, while the final layer is a softmax classifier that sorts the images into one of the specified categories.</w:t>
       </w:r>
     </w:p>
     <w:p>
@@ -6635,23 +6465,7 @@
           <w:rFonts w:cs="Times New Roman"/>
           <w:szCs w:val="24"/>
         </w:rPr>
-        <w:t xml:space="preserve"> by </w:t>
-      </w:r>
-      <w:proofErr w:type="spellStart"/>
-      <w:r>
-        <w:rPr>
-          <w:rFonts w:cs="Times New Roman"/>
-          <w:szCs w:val="24"/>
-        </w:rPr>
-        <w:t>Szegedy</w:t>
-      </w:r>
-      <w:proofErr w:type="spellEnd"/>
-      <w:r>
-        <w:rPr>
-          <w:rFonts w:cs="Times New Roman"/>
-          <w:szCs w:val="24"/>
-        </w:rPr>
-        <w:t>, et. al.</w:t>
+        <w:t> by Szegedy, et. al.</w:t>
       </w:r>
     </w:p>
     <w:p>
@@ -6669,23 +6483,7 @@
           <w:rFonts w:eastAsia="Times New Roman" w:cs="Times New Roman"/>
           <w:szCs w:val="24"/>
         </w:rPr>
-        <w:t xml:space="preserve">Convolutions, average pooling, max pooling, concatenations, dropouts, and fully linked layers are among the symmetric and asymmetric building components in the model. Batch normalization is done to activation inputs and is used extensively throughout the model. </w:t>
-      </w:r>
-      <w:proofErr w:type="spellStart"/>
-      <w:r>
-        <w:rPr>
-          <w:rFonts w:eastAsia="Times New Roman" w:cs="Times New Roman"/>
-          <w:szCs w:val="24"/>
-        </w:rPr>
-        <w:t>Softmax</w:t>
-      </w:r>
-      <w:proofErr w:type="spellEnd"/>
-      <w:r>
-        <w:rPr>
-          <w:rFonts w:eastAsia="Times New Roman" w:cs="Times New Roman"/>
-          <w:szCs w:val="24"/>
-        </w:rPr>
-        <w:t xml:space="preserve"> is used to calculate loss.</w:t>
+        <w:t>Convolutions, average pooling, max pooling, concatenations, dropouts, and fully linked layers are among the symmetric and asymmetric building components in the model. Batch normalization is done to activation inputs and is used extensively throughout the model. Softmax is used to calculate loss.</w:t>
       </w:r>
     </w:p>
     <w:p>
@@ -6883,39 +6681,7 @@
           <w:rFonts w:cs="Times New Roman"/>
           <w:szCs w:val="24"/>
         </w:rPr>
-        <w:t xml:space="preserve">The data was directly loaded from Kaggle into google </w:t>
-      </w:r>
-      <w:proofErr w:type="spellStart"/>
-      <w:r>
-        <w:rPr>
-          <w:rFonts w:cs="Times New Roman"/>
-          <w:szCs w:val="24"/>
-        </w:rPr>
-        <w:t>colab</w:t>
-      </w:r>
-      <w:proofErr w:type="spellEnd"/>
-      <w:r>
-        <w:rPr>
-          <w:rFonts w:cs="Times New Roman"/>
-          <w:szCs w:val="24"/>
-        </w:rPr>
-        <w:t xml:space="preserve">. For the images and their labels, I created two dictionaries. The first dictionary contained image names extracted from the downloaded </w:t>
-      </w:r>
-      <w:proofErr w:type="spellStart"/>
-      <w:r>
-        <w:rPr>
-          <w:rFonts w:cs="Times New Roman"/>
-          <w:szCs w:val="24"/>
-        </w:rPr>
-        <w:t>kaggle</w:t>
-      </w:r>
-      <w:proofErr w:type="spellEnd"/>
-      <w:r>
-        <w:rPr>
-          <w:rFonts w:cs="Times New Roman"/>
-          <w:szCs w:val="24"/>
-        </w:rPr>
-        <w:t> data set's multiple image folders. A second dictionary was then built to match the diagnostic skin lesion categories code to the entire name of the category.</w:t>
+        <w:t>The data was directly loaded from Kaggle into google colab. For the images and their labels, I created two dictionaries. The first dictionary contained image names extracted from the downloaded kaggle data set's multiple image folders. A second dictionary was then built to match the diagnostic skin lesion categories code to the entire name of the category.</w:t>
       </w:r>
     </w:p>
     <w:p>
@@ -9060,27 +8826,7 @@
           <w:szCs w:val="24"/>
           <w:shd w:val="clear" w:color="auto" w:fill="FFFFFF"/>
         </w:rPr>
-        <w:t xml:space="preserve"> epochs it dipped to </w:t>
-      </w:r>
-      <w:proofErr w:type="spellStart"/>
-      <w:r>
-        <w:rPr>
-          <w:rFonts w:cs="Times New Roman"/>
-          <w:color w:val="333333"/>
-          <w:szCs w:val="24"/>
-          <w:shd w:val="clear" w:color="auto" w:fill="FFFFFF"/>
-        </w:rPr>
-        <w:t>it</w:t>
-      </w:r>
-      <w:proofErr w:type="spellEnd"/>
-      <w:r>
-        <w:rPr>
-          <w:rFonts w:cs="Times New Roman"/>
-          <w:color w:val="333333"/>
-          <w:szCs w:val="24"/>
-          <w:shd w:val="clear" w:color="auto" w:fill="FFFFFF"/>
-        </w:rPr>
-        <w:t xml:space="preserve"> lowest accuracy. The training and test loss of inceptionV3 decreased after 1</w:t>
+        <w:t xml:space="preserve"> epochs it dipped to it lowest accuracy. The training and test loss of inceptionV3 decreased after 1</w:t>
       </w:r>
       <w:r>
         <w:rPr>
@@ -9558,6 +9304,9 @@
       <w:r>
         <w:t>Accuracy scores.</w:t>
       </w:r>
+      <w:r>
+        <w:t xml:space="preserve"> And recall</w:t>
+      </w:r>
     </w:p>
     <w:p>
       <w:pPr>
@@ -9633,15 +9382,7 @@
         </w:rPr>
       </w:pPr>
       <w:r>
-        <w:t xml:space="preserve">Explore other pre-trained CNN models such as ResNet50, </w:t>
-      </w:r>
-      <w:proofErr w:type="spellStart"/>
-      <w:r>
-        <w:t>Xception</w:t>
-      </w:r>
-      <w:proofErr w:type="spellEnd"/>
-      <w:r>
-        <w:t xml:space="preserve"> etc.</w:t>
+        <w:t>Explore other pre-trained CNN models such as ResNet50, Xception etc.</w:t>
       </w:r>
     </w:p>
     <w:p>
@@ -9833,6 +9574,9 @@
       </w:r>
       <w:bookmarkEnd w:id="38"/>
       <w:bookmarkEnd w:id="39"/>
+      <w:r>
+        <w:t xml:space="preserve"> </w:t>
+      </w:r>
     </w:p>
     <w:p>
       <w:pPr>
@@ -9849,39 +9593,7 @@
         </w:rPr>
       </w:pPr>
       <w:r>
-        <w:t xml:space="preserve">[1] T. </w:t>
-      </w:r>
-      <w:proofErr w:type="spellStart"/>
-      <w:r>
-        <w:t>Emara</w:t>
-      </w:r>
-      <w:proofErr w:type="spellEnd"/>
-      <w:r>
-        <w:t xml:space="preserve">, H. M. </w:t>
-      </w:r>
-      <w:proofErr w:type="spellStart"/>
-      <w:r>
-        <w:t>Afify</w:t>
-      </w:r>
-      <w:proofErr w:type="spellEnd"/>
-      <w:r>
-        <w:t xml:space="preserve">, F. H. Ismail and A. E. </w:t>
-      </w:r>
-      <w:proofErr w:type="spellStart"/>
-      <w:r>
-        <w:t>Hassanien</w:t>
-      </w:r>
-      <w:proofErr w:type="spellEnd"/>
-      <w:r>
-        <w:t xml:space="preserve">, "A Modified Inception-v4 for Imbalanced Skin Cancer Classification Dataset," 2019 14th International Conference on Computer Engineering and Systems (ICCES), 2019, pp. 28-33, </w:t>
-      </w:r>
-      <w:proofErr w:type="spellStart"/>
-      <w:r>
-        <w:t>doi</w:t>
-      </w:r>
-      <w:proofErr w:type="spellEnd"/>
-      <w:r>
-        <w:t>: 10.1109/ICCES48960.2019.9068110.</w:t>
+        <w:t>[1] T. Emara, H. M. Afify, F. H. Ismail and A. E. Hassanien, "A Modified Inception-v4 for Imbalanced Skin Cancer Classification Dataset," 2019 14th International Conference on Computer Engineering and Systems (ICCES), 2019, pp. 28-33, doi: 10.1109/ICCES48960.2019.9068110.</w:t>
       </w:r>
     </w:p>
     <w:p>
@@ -9902,39 +9614,7 @@
         </w:rPr>
       </w:pPr>
       <w:r>
-        <w:t xml:space="preserve">[2] W. F. </w:t>
-      </w:r>
-      <w:proofErr w:type="spellStart"/>
-      <w:r>
-        <w:t>Chabala</w:t>
-      </w:r>
-      <w:proofErr w:type="spellEnd"/>
-      <w:r>
-        <w:t xml:space="preserve"> and I. </w:t>
-      </w:r>
-      <w:proofErr w:type="spellStart"/>
-      <w:r>
-        <w:t>Jouny</w:t>
-      </w:r>
-      <w:proofErr w:type="spellEnd"/>
-      <w:r>
-        <w:t xml:space="preserve">, "Comparison of Convolutional Neural Network Architectures on </w:t>
-      </w:r>
-      <w:proofErr w:type="spellStart"/>
-      <w:r>
-        <w:t>Dermastopic</w:t>
-      </w:r>
-      <w:proofErr w:type="spellEnd"/>
-      <w:r>
-        <w:t xml:space="preserve"> Imagery," 2020 11th IEEE Annual Ubiquitous Computing, Electronics &amp; Mobile Communication Conference (UEMCON), 2020, pp. 0928-0931, </w:t>
-      </w:r>
-      <w:proofErr w:type="spellStart"/>
-      <w:r>
-        <w:t>doi</w:t>
-      </w:r>
-      <w:proofErr w:type="spellEnd"/>
-      <w:r>
-        <w:t>: 10.1109/UEMCON51285.2020.9298059.</w:t>
+        <w:t>[2] W. F. Chabala and I. Jouny, "Comparison of Convolutional Neural Network Architectures on Dermastopic Imagery," 2020 11th IEEE Annual Ubiquitous Computing, Electronics &amp; Mobile Communication Conference (UEMCON), 2020, pp. 0928-0931, doi: 10.1109/UEMCON51285.2020.9298059.</w:t>
       </w:r>
     </w:p>
     <w:p>
@@ -9960,25 +9640,8 @@
           <w:rFonts w:eastAsia="Arial"/>
           <w:color w:val="222222"/>
         </w:rPr>
-        <w:t xml:space="preserve">[3] </w:t>
-      </w:r>
-      <w:proofErr w:type="spellStart"/>
-      <w:r>
-        <w:rPr>
-          <w:rFonts w:eastAsia="Arial"/>
-          <w:color w:val="222222"/>
-        </w:rPr>
-        <w:t>Simonyan</w:t>
-      </w:r>
-      <w:proofErr w:type="spellEnd"/>
-      <w:r>
-        <w:rPr>
-          <w:rFonts w:eastAsia="Arial"/>
-          <w:color w:val="222222"/>
-        </w:rPr>
-        <w:t xml:space="preserve">, Karen, and Andrew Zisserman. "Very deep convolutional networks for large-scale image recognition." </w:t>
-      </w:r>
-      <w:proofErr w:type="spellStart"/>
+        <w:t xml:space="preserve">[3] Simonyan, Karen, and Andrew Zisserman. "Very deep convolutional networks for large-scale image recognition." </w:t>
+      </w:r>
       <w:r>
         <w:rPr>
           <w:rFonts w:eastAsia="Arial"/>
@@ -9986,9 +9649,62 @@
           <w:iCs/>
           <w:color w:val="222222"/>
         </w:rPr>
-        <w:t>arXiv</w:t>
-      </w:r>
-      <w:proofErr w:type="spellEnd"/>
+        <w:t>arXiv preprint arXiv:1409.1556</w:t>
+      </w:r>
+      <w:r>
+        <w:rPr>
+          <w:rFonts w:eastAsia="Arial"/>
+          <w:color w:val="222222"/>
+        </w:rPr>
+        <w:t xml:space="preserve"> (2014).</w:t>
+      </w:r>
+    </w:p>
+    <w:p>
+      <w:pPr>
+        <w:spacing w:line="360" w:lineRule="auto"/>
+        <w:rPr>
+          <w:b/>
+          <w:bCs/>
+        </w:rPr>
+      </w:pPr>
+    </w:p>
+    <w:p>
+      <w:pPr>
+        <w:spacing w:line="360" w:lineRule="auto"/>
+        <w:rPr>
+          <w:b/>
+          <w:bCs/>
+        </w:rPr>
+      </w:pPr>
+      <w:r>
+        <w:t>[4] C. Szegedy, V. Vanhoucke, S. Ioffe, J. Shlens and Z. Wojna, "Rethinking the Inception Architecture for Computer Vision," 2016 IEEE Conference on Computer Vision and Pattern Recognition (CVPR), 2016, pp. 2818-2826, doi: 10.1109/CVPR.2016.308.</w:t>
+      </w:r>
+    </w:p>
+    <w:p>
+      <w:pPr>
+        <w:spacing w:line="360" w:lineRule="auto"/>
+        <w:rPr>
+          <w:b/>
+          <w:bCs/>
+        </w:rPr>
+      </w:pPr>
+    </w:p>
+    <w:p>
+      <w:pPr>
+        <w:spacing w:line="360" w:lineRule="auto"/>
+        <w:rPr>
+          <w:b/>
+          <w:bCs/>
+          <w:color w:val="222222"/>
+        </w:rPr>
+      </w:pPr>
+      <w:r>
+        <w:rPr>
+          <w:rFonts w:eastAsia="Arial"/>
+          <w:color w:val="222222"/>
+        </w:rPr>
+        <w:t xml:space="preserve">[5] Tschandl, Philipp, Cliff Rosendahl, and Harald Kittler. "The HAM10000 dataset, a large collection of multi-source dermatoscopic images of common pigmented skin lesions." </w:t>
+      </w:r>
       <w:r>
         <w:rPr>
           <w:rFonts w:eastAsia="Arial"/>
@@ -9996,165 +9712,6 @@
           <w:iCs/>
           <w:color w:val="222222"/>
         </w:rPr>
-        <w:t xml:space="preserve"> preprint arXiv:1409.1556</w:t>
-      </w:r>
-      <w:r>
-        <w:rPr>
-          <w:rFonts w:eastAsia="Arial"/>
-          <w:color w:val="222222"/>
-        </w:rPr>
-        <w:t xml:space="preserve"> (2014).</w:t>
-      </w:r>
-    </w:p>
-    <w:p>
-      <w:pPr>
-        <w:spacing w:line="360" w:lineRule="auto"/>
-        <w:rPr>
-          <w:b/>
-          <w:bCs/>
-        </w:rPr>
-      </w:pPr>
-    </w:p>
-    <w:p>
-      <w:pPr>
-        <w:spacing w:line="360" w:lineRule="auto"/>
-        <w:rPr>
-          <w:b/>
-          <w:bCs/>
-        </w:rPr>
-      </w:pPr>
-      <w:r>
-        <w:t xml:space="preserve">[4] C. </w:t>
-      </w:r>
-      <w:proofErr w:type="spellStart"/>
-      <w:r>
-        <w:t>Szegedy</w:t>
-      </w:r>
-      <w:proofErr w:type="spellEnd"/>
-      <w:r>
-        <w:t xml:space="preserve">, V. </w:t>
-      </w:r>
-      <w:proofErr w:type="spellStart"/>
-      <w:r>
-        <w:t>Vanhoucke</w:t>
-      </w:r>
-      <w:proofErr w:type="spellEnd"/>
-      <w:r>
-        <w:t xml:space="preserve">, S. </w:t>
-      </w:r>
-      <w:proofErr w:type="spellStart"/>
-      <w:r>
-        <w:t>Ioffe</w:t>
-      </w:r>
-      <w:proofErr w:type="spellEnd"/>
-      <w:r>
-        <w:t xml:space="preserve">, J. </w:t>
-      </w:r>
-      <w:proofErr w:type="spellStart"/>
-      <w:r>
-        <w:t>Shlens</w:t>
-      </w:r>
-      <w:proofErr w:type="spellEnd"/>
-      <w:r>
-        <w:t xml:space="preserve"> and Z. </w:t>
-      </w:r>
-      <w:proofErr w:type="spellStart"/>
-      <w:r>
-        <w:t>Wojna</w:t>
-      </w:r>
-      <w:proofErr w:type="spellEnd"/>
-      <w:r>
-        <w:t xml:space="preserve">, "Rethinking the Inception Architecture for Computer Vision," 2016 IEEE Conference on Computer Vision and Pattern Recognition (CVPR), 2016, pp. 2818-2826, </w:t>
-      </w:r>
-      <w:proofErr w:type="spellStart"/>
-      <w:r>
-        <w:t>doi</w:t>
-      </w:r>
-      <w:proofErr w:type="spellEnd"/>
-      <w:r>
-        <w:t>: 10.1109/CVPR.2016.308.</w:t>
-      </w:r>
-    </w:p>
-    <w:p>
-      <w:pPr>
-        <w:spacing w:line="360" w:lineRule="auto"/>
-        <w:rPr>
-          <w:b/>
-          <w:bCs/>
-        </w:rPr>
-      </w:pPr>
-    </w:p>
-    <w:p>
-      <w:pPr>
-        <w:spacing w:line="360" w:lineRule="auto"/>
-        <w:rPr>
-          <w:b/>
-          <w:bCs/>
-          <w:color w:val="222222"/>
-        </w:rPr>
-      </w:pPr>
-      <w:r>
-        <w:rPr>
-          <w:rFonts w:eastAsia="Arial"/>
-          <w:color w:val="222222"/>
-        </w:rPr>
-        <w:t xml:space="preserve">[5] </w:t>
-      </w:r>
-      <w:proofErr w:type="spellStart"/>
-      <w:r>
-        <w:rPr>
-          <w:rFonts w:eastAsia="Arial"/>
-          <w:color w:val="222222"/>
-        </w:rPr>
-        <w:t>Tschandl</w:t>
-      </w:r>
-      <w:proofErr w:type="spellEnd"/>
-      <w:r>
-        <w:rPr>
-          <w:rFonts w:eastAsia="Arial"/>
-          <w:color w:val="222222"/>
-        </w:rPr>
-        <w:t xml:space="preserve">, Philipp, Cliff Rosendahl, and Harald </w:t>
-      </w:r>
-      <w:proofErr w:type="spellStart"/>
-      <w:r>
-        <w:rPr>
-          <w:rFonts w:eastAsia="Arial"/>
-          <w:color w:val="222222"/>
-        </w:rPr>
-        <w:t>Kittler</w:t>
-      </w:r>
-      <w:proofErr w:type="spellEnd"/>
-      <w:r>
-        <w:rPr>
-          <w:rFonts w:eastAsia="Arial"/>
-          <w:color w:val="222222"/>
-        </w:rPr>
-        <w:t>. "The HAM10000 dataset, a large collection of multi-</w:t>
-      </w:r>
-      <w:proofErr w:type="gramStart"/>
-      <w:r>
-        <w:rPr>
-          <w:rFonts w:eastAsia="Arial"/>
-          <w:color w:val="222222"/>
-        </w:rPr>
-        <w:t>source</w:t>
-      </w:r>
-      <w:proofErr w:type="gramEnd"/>
-      <w:r>
-        <w:rPr>
-          <w:rFonts w:eastAsia="Arial"/>
-          <w:color w:val="222222"/>
-        </w:rPr>
-        <w:t xml:space="preserve"> dermatoscopic images of common pigmented skin lesions." </w:t>
-      </w:r>
-      <w:r>
-        <w:rPr>
-          <w:rFonts w:eastAsia="Arial"/>
-          <w:i/>
-          <w:iCs/>
-          <w:color w:val="222222"/>
-        </w:rPr>
         <w:t>Scientific data</w:t>
       </w:r>
       <w:r>
@@ -10257,49 +9814,7 @@
         <w:rPr>
           <w:color w:val="333333"/>
         </w:rPr>
-        <w:t xml:space="preserve">S. </w:t>
-      </w:r>
-      <w:proofErr w:type="spellStart"/>
-      <w:r>
-        <w:rPr>
-          <w:color w:val="333333"/>
-        </w:rPr>
-        <w:t>Bassi</w:t>
-      </w:r>
-      <w:proofErr w:type="spellEnd"/>
-      <w:r>
-        <w:rPr>
-          <w:color w:val="333333"/>
-        </w:rPr>
-        <w:t xml:space="preserve"> and A. </w:t>
-      </w:r>
-      <w:proofErr w:type="spellStart"/>
-      <w:r>
-        <w:rPr>
-          <w:color w:val="333333"/>
-        </w:rPr>
-        <w:t>Gomekar</w:t>
-      </w:r>
-      <w:proofErr w:type="spellEnd"/>
-      <w:r>
-        <w:rPr>
-          <w:color w:val="333333"/>
-        </w:rPr>
-        <w:t xml:space="preserve">, "Deep Learning Diagnosis of Pigmented Skin Lesions," 2019 10th International Conference on Computing, Communication and Networking Technologies (ICCCNT), 2019, pp. 1-6, </w:t>
-      </w:r>
-      <w:proofErr w:type="spellStart"/>
-      <w:r>
-        <w:rPr>
-          <w:color w:val="333333"/>
-        </w:rPr>
-        <w:t>doi</w:t>
-      </w:r>
-      <w:proofErr w:type="spellEnd"/>
-      <w:r>
-        <w:rPr>
-          <w:color w:val="333333"/>
-        </w:rPr>
-        <w:t>: 10.1109/ICCCNT45670.2019.8944601.</w:t>
+        <w:t>S. Bassi and A. Gomekar, "Deep Learning Diagnosis of Pigmented Skin Lesions," 2019 10th International Conference on Computing, Communication and Networking Technologies (ICCCNT), 2019, pp. 1-6, doi: 10.1109/ICCCNT45670.2019.8944601.</w:t>
       </w:r>
     </w:p>
     <w:p>
@@ -10320,23 +9835,7 @@
         </w:rPr>
       </w:pPr>
       <w:r>
-        <w:t xml:space="preserve">[8] K. Pai and A. </w:t>
-      </w:r>
-      <w:proofErr w:type="spellStart"/>
-      <w:r>
-        <w:t>Giridharan</w:t>
-      </w:r>
-      <w:proofErr w:type="spellEnd"/>
-      <w:r>
-        <w:t xml:space="preserve">, "Convolutional Neural Networks for classifying skin lesions," TENCON 2019 - 2019 IEEE Region 10 Conference (TENCON), 2019, pp. 1794-1796, </w:t>
-      </w:r>
-      <w:proofErr w:type="spellStart"/>
-      <w:r>
-        <w:t>doi</w:t>
-      </w:r>
-      <w:proofErr w:type="spellEnd"/>
-      <w:r>
-        <w:t>: 10.1109/TENCON.2019.8929461.</w:t>
+        <w:t>[8] K. Pai and A. Giridharan, "Convolutional Neural Networks for classifying skin lesions," TENCON 2019 - 2019 IEEE Region 10 Conference (TENCON), 2019, pp. 1794-1796, doi: 10.1109/TENCON.2019.8929461.</w:t>
       </w:r>
     </w:p>
     <w:p>

</xml_diff>